<commit_message>
Muestra nombre del mes Ver 2
</commit_message>
<xml_diff>
--- a/ReporteInvestigador/Documentos/REPOR_INV.docx
+++ b/ReporteInvestigador/Documentos/REPOR_INV.docx
@@ -1126,29 +1126,7 @@
               <w:sz w:val="18"/>
               <w:szCs w:val="18"/>
             </w:rPr>
-            <w:t xml:space="preserve">REPORTE </w:t>
-          </w:r>
-          <w:proofErr w:type="gramStart"/>
-          <w:r>
-            <w:rPr>
-              <w:rFonts w:ascii="Times New Roman" w:hAnsi="Times New Roman" w:cs="Times New Roman"/>
-              <w:b/>
-              <w:bCs/>
-              <w:sz w:val="18"/>
-              <w:szCs w:val="18"/>
-            </w:rPr>
-            <w:t>A</w:t>
-          </w:r>
-          <w:proofErr w:type="gramEnd"/>
-          <w:r>
-            <w:rPr>
-              <w:rFonts w:ascii="Times New Roman" w:hAnsi="Times New Roman" w:cs="Times New Roman"/>
-              <w:b/>
-              <w:bCs/>
-              <w:sz w:val="18"/>
-              <w:szCs w:val="18"/>
-            </w:rPr>
-            <w:t xml:space="preserve"> INVESTIGADORES</w:t>
+            <w:t>REPORTE A INVESTIGADORES</w:t>
           </w:r>
         </w:p>
       </w:tc>
@@ -1244,23 +1222,13 @@
               <w:szCs w:val="18"/>
             </w:rPr>
           </w:pPr>
-          <w:proofErr w:type="spellStart"/>
           <w:r>
             <w:rPr>
               <w:rFonts w:ascii="Times New Roman" w:hAnsi="Times New Roman" w:cs="Times New Roman"/>
               <w:sz w:val="18"/>
               <w:szCs w:val="18"/>
             </w:rPr>
-            <w:t>Versión</w:t>
-          </w:r>
-          <w:proofErr w:type="spellEnd"/>
-          <w:r>
-            <w:rPr>
-              <w:rFonts w:ascii="Times New Roman" w:hAnsi="Times New Roman" w:cs="Times New Roman"/>
-              <w:sz w:val="18"/>
-              <w:szCs w:val="18"/>
-            </w:rPr>
-            <w:t>:</w:t>
+            <w:t>Versión:</w:t>
           </w:r>
         </w:p>
       </w:tc>
@@ -1343,41 +1311,13 @@
               <w:szCs w:val="18"/>
             </w:rPr>
           </w:pPr>
-          <w:proofErr w:type="spellStart"/>
           <w:r>
             <w:rPr>
               <w:rFonts w:ascii="Times New Roman" w:hAnsi="Times New Roman" w:cs="Times New Roman"/>
               <w:sz w:val="18"/>
               <w:szCs w:val="18"/>
             </w:rPr>
-            <w:t>Vigencia</w:t>
-          </w:r>
-          <w:proofErr w:type="spellEnd"/>
-          <w:r>
-            <w:rPr>
-              <w:rFonts w:ascii="Times New Roman" w:hAnsi="Times New Roman" w:cs="Times New Roman"/>
-              <w:sz w:val="18"/>
-              <w:szCs w:val="18"/>
-            </w:rPr>
-            <w:t xml:space="preserve"> </w:t>
-          </w:r>
-          <w:proofErr w:type="spellStart"/>
-          <w:r>
-            <w:rPr>
-              <w:rFonts w:ascii="Times New Roman" w:hAnsi="Times New Roman" w:cs="Times New Roman"/>
-              <w:sz w:val="18"/>
-              <w:szCs w:val="18"/>
-            </w:rPr>
-            <w:t>desde</w:t>
-          </w:r>
-          <w:proofErr w:type="spellEnd"/>
-          <w:r>
-            <w:rPr>
-              <w:rFonts w:ascii="Times New Roman" w:hAnsi="Times New Roman" w:cs="Times New Roman"/>
-              <w:sz w:val="18"/>
-              <w:szCs w:val="18"/>
-            </w:rPr>
-            <w:t>:</w:t>
+            <w:t>Vigencia desde:</w:t>
           </w:r>
         </w:p>
       </w:tc>
@@ -1446,23 +1386,13 @@
               <w:szCs w:val="18"/>
             </w:rPr>
           </w:pPr>
-          <w:proofErr w:type="spellStart"/>
           <w:r>
             <w:rPr>
               <w:rFonts w:ascii="Times New Roman" w:hAnsi="Times New Roman" w:cs="Times New Roman"/>
               <w:sz w:val="18"/>
               <w:szCs w:val="18"/>
             </w:rPr>
-            <w:t>Página</w:t>
-          </w:r>
-          <w:proofErr w:type="spellEnd"/>
-          <w:r>
-            <w:rPr>
-              <w:rFonts w:ascii="Times New Roman" w:hAnsi="Times New Roman" w:cs="Times New Roman"/>
-              <w:sz w:val="18"/>
-              <w:szCs w:val="18"/>
-            </w:rPr>
-            <w:t>:</w:t>
+            <w:t>Página:</w:t>
           </w:r>
         </w:p>
       </w:tc>

</xml_diff>

<commit_message>
Guarda Investigadores, muestra relato en el pdf
</commit_message>
<xml_diff>
--- a/ReporteInvestigador/Documentos/REPOR_INV.docx
+++ b/ReporteInvestigador/Documentos/REPOR_INV.docx
@@ -606,6 +606,21 @@
           <w:lang w:val="es-MX"/>
         </w:rPr>
         <w:t>&gt;&gt;.</w:t>
+      </w:r>
+    </w:p>
+    <w:p>
+      <w:pPr>
+        <w:ind w:left="284" w:right="299"/>
+        <w:jc w:val="both"/>
+        <w:rPr>
+          <w:lang w:val="es-MX"/>
+        </w:rPr>
+      </w:pPr>
+      <w:r>
+        <w:rPr>
+          <w:lang w:val="es-MX"/>
+        </w:rPr>
+        <w:t>Relatando lo siguiente: &lt;&lt;RELATO&gt;&gt;</w:t>
       </w:r>
     </w:p>
     <w:p>

</xml_diff>